<commit_message>
Checkin preliminary group work for week 4
</commit_message>
<xml_diff>
--- a/cwperx/week4/ALY6150_Week4_Practice_Craig_Perkins.docx
+++ b/cwperx/week4/ALY6150_Week4_Practice_Craig_Perkins.docx
@@ -850,6 +850,194 @@
     </w:p>
     <w:p/>
     <w:p>
+      <w:r>
+        <w:t xml:space="preserve">The same analysis was done by Gender and the </w:t>
+      </w:r>
+      <w:proofErr w:type="spellStart"/>
+      <w:r>
+        <w:t>jupyter</w:t>
+      </w:r>
+      <w:proofErr w:type="spellEnd"/>
+      <w:r>
+        <w:t xml:space="preserve"> notebook contains the same data in a table format.</w:t>
+      </w:r>
+    </w:p>
+    <w:p/>
+    <w:tbl>
+      <w:tblPr>
+        <w:tblStyle w:val="TableGrid"/>
+        <w:tblW w:w="0" w:type="auto"/>
+        <w:tblLook w:val="04A0" w:firstRow="1" w:lastRow="0" w:firstColumn="1" w:lastColumn="0" w:noHBand="0" w:noVBand="1"/>
+      </w:tblPr>
+      <w:tblGrid>
+        <w:gridCol w:w="4636"/>
+        <w:gridCol w:w="4714"/>
+      </w:tblGrid>
+      <w:tr>
+        <w:tc>
+          <w:tcPr>
+            <w:tcW w:w="4636" w:type="dxa"/>
+          </w:tcPr>
+          <w:p>
+            <w:pPr>
+              <w:ind w:firstLine="0"/>
+              <w:jc w:val="center"/>
+              <w:rPr>
+                <w:noProof/>
+              </w:rPr>
+            </w:pPr>
+            <w:r>
+              <w:rPr>
+                <w:noProof/>
+              </w:rPr>
+              <w:t>Male</w:t>
+            </w:r>
+          </w:p>
+        </w:tc>
+        <w:tc>
+          <w:tcPr>
+            <w:tcW w:w="4714" w:type="dxa"/>
+          </w:tcPr>
+          <w:p>
+            <w:pPr>
+              <w:ind w:firstLine="0"/>
+              <w:jc w:val="center"/>
+              <w:rPr>
+                <w:noProof/>
+              </w:rPr>
+            </w:pPr>
+            <w:r>
+              <w:rPr>
+                <w:noProof/>
+              </w:rPr>
+              <w:t>Female</w:t>
+            </w:r>
+          </w:p>
+        </w:tc>
+      </w:tr>
+      <w:tr>
+        <w:tc>
+          <w:tcPr>
+            <w:tcW w:w="4636" w:type="dxa"/>
+          </w:tcPr>
+          <w:p>
+            <w:pPr>
+              <w:ind w:firstLine="0"/>
+            </w:pPr>
+            <w:r>
+              <w:rPr>
+                <w:noProof/>
+              </w:rPr>
+              <w:drawing>
+                <wp:inline distT="0" distB="0" distL="0" distR="0" wp14:anchorId="31861606" wp14:editId="7D67478A">
+                  <wp:extent cx="2867158" cy="1949116"/>
+                  <wp:effectExtent l="0" t="0" r="3175" b="0"/>
+                  <wp:docPr id="18" name="Picture 18" descr="Chart, histogram&#10;&#10;Description automatically generated"/>
+                  <wp:cNvGraphicFramePr>
+                    <a:graphicFrameLocks xmlns:a="http://schemas.openxmlformats.org/drawingml/2006/main" noChangeAspect="1"/>
+                  </wp:cNvGraphicFramePr>
+                  <a:graphic xmlns:a="http://schemas.openxmlformats.org/drawingml/2006/main">
+                    <a:graphicData uri="http://schemas.openxmlformats.org/drawingml/2006/picture">
+                      <pic:pic xmlns:pic="http://schemas.openxmlformats.org/drawingml/2006/picture">
+                        <pic:nvPicPr>
+                          <pic:cNvPr id="18" name="Picture 18" descr="Chart, histogram&#10;&#10;Description automatically generated"/>
+                          <pic:cNvPicPr/>
+                        </pic:nvPicPr>
+                        <pic:blipFill>
+                          <a:blip r:embed="rId15" cstate="print">
+                            <a:extLst>
+                              <a:ext uri="{28A0092B-C50C-407E-A947-70E740481C1C}">
+                                <a14:useLocalDpi xmlns:a14="http://schemas.microsoft.com/office/drawing/2010/main" val="0"/>
+                              </a:ext>
+                            </a:extLst>
+                          </a:blip>
+                          <a:stretch>
+                            <a:fillRect/>
+                          </a:stretch>
+                        </pic:blipFill>
+                        <pic:spPr>
+                          <a:xfrm>
+                            <a:off x="0" y="0"/>
+                            <a:ext cx="2877799" cy="1956350"/>
+                          </a:xfrm>
+                          <a:prstGeom prst="rect">
+                            <a:avLst/>
+                          </a:prstGeom>
+                        </pic:spPr>
+                      </pic:pic>
+                    </a:graphicData>
+                  </a:graphic>
+                </wp:inline>
+              </w:drawing>
+            </w:r>
+          </w:p>
+        </w:tc>
+        <w:tc>
+          <w:tcPr>
+            <w:tcW w:w="4714" w:type="dxa"/>
+          </w:tcPr>
+          <w:p>
+            <w:pPr>
+              <w:ind w:firstLine="0"/>
+            </w:pPr>
+            <w:r>
+              <w:rPr>
+                <w:noProof/>
+              </w:rPr>
+              <w:drawing>
+                <wp:inline distT="0" distB="0" distL="0" distR="0" wp14:anchorId="4C436839" wp14:editId="4FCD3621">
+                  <wp:extent cx="2919663" cy="1967341"/>
+                  <wp:effectExtent l="0" t="0" r="1905" b="1270"/>
+                  <wp:docPr id="19" name="Picture 19" descr="Chart, histogram&#10;&#10;Description automatically generated"/>
+                  <wp:cNvGraphicFramePr>
+                    <a:graphicFrameLocks xmlns:a="http://schemas.openxmlformats.org/drawingml/2006/main" noChangeAspect="1"/>
+                  </wp:cNvGraphicFramePr>
+                  <a:graphic xmlns:a="http://schemas.openxmlformats.org/drawingml/2006/main">
+                    <a:graphicData uri="http://schemas.openxmlformats.org/drawingml/2006/picture">
+                      <pic:pic xmlns:pic="http://schemas.openxmlformats.org/drawingml/2006/picture">
+                        <pic:nvPicPr>
+                          <pic:cNvPr id="19" name="Picture 19" descr="Chart, histogram&#10;&#10;Description automatically generated"/>
+                          <pic:cNvPicPr/>
+                        </pic:nvPicPr>
+                        <pic:blipFill>
+                          <a:blip r:embed="rId16" cstate="print">
+                            <a:extLst>
+                              <a:ext uri="{28A0092B-C50C-407E-A947-70E740481C1C}">
+                                <a14:useLocalDpi xmlns:a14="http://schemas.microsoft.com/office/drawing/2010/main" val="0"/>
+                              </a:ext>
+                            </a:extLst>
+                          </a:blip>
+                          <a:stretch>
+                            <a:fillRect/>
+                          </a:stretch>
+                        </pic:blipFill>
+                        <pic:spPr>
+                          <a:xfrm>
+                            <a:off x="0" y="0"/>
+                            <a:ext cx="2934205" cy="1977140"/>
+                          </a:xfrm>
+                          <a:prstGeom prst="rect">
+                            <a:avLst/>
+                          </a:prstGeom>
+                        </pic:spPr>
+                      </pic:pic>
+                    </a:graphicData>
+                  </a:graphic>
+                </wp:inline>
+              </w:drawing>
+            </w:r>
+          </w:p>
+        </w:tc>
+      </w:tr>
+    </w:tbl>
+    <w:p/>
+    <w:p>
+      <w:r>
+        <w:t>In my analysis, I found that the distribution by gender was fairly uniform across the features in the dataset.</w:t>
+      </w:r>
+    </w:p>
+    <w:p/>
+    <w:p>
       <w:pPr>
         <w:jc w:val="center"/>
         <w:rPr>
@@ -971,7 +1159,7 @@
                     <pic:cNvPicPr/>
                   </pic:nvPicPr>
                   <pic:blipFill>
-                    <a:blip r:embed="rId15" cstate="print">
+                    <a:blip r:embed="rId17" cstate="print">
                       <a:extLst>
                         <a:ext uri="{28A0092B-C50C-407E-A947-70E740481C1C}">
                           <a14:useLocalDpi xmlns:a14="http://schemas.microsoft.com/office/drawing/2010/main" val="0"/>
@@ -1012,6 +1200,7 @@
         <w:rPr>
           <w:noProof/>
         </w:rPr>
+        <w:lastRenderedPageBreak/>
         <w:drawing>
           <wp:inline distT="0" distB="0" distL="0" distR="0" wp14:anchorId="7FF96FA4" wp14:editId="3B230DFD">
             <wp:extent cx="5309937" cy="2097312"/>
@@ -1028,7 +1217,7 @@
                     <pic:cNvPicPr/>
                   </pic:nvPicPr>
                   <pic:blipFill>
-                    <a:blip r:embed="rId16">
+                    <a:blip r:embed="rId18">
                       <a:extLst>
                         <a:ext uri="{28A0092B-C50C-407E-A947-70E740481C1C}">
                           <a14:useLocalDpi xmlns:a14="http://schemas.microsoft.com/office/drawing/2010/main" val="0"/>
@@ -1077,7 +1266,6 @@
         <w:rPr>
           <w:noProof/>
         </w:rPr>
-        <w:lastRenderedPageBreak/>
         <w:drawing>
           <wp:inline distT="0" distB="0" distL="0" distR="0" wp14:anchorId="17448C52" wp14:editId="55BFB807">
             <wp:extent cx="5350042" cy="1946821"/>
@@ -1094,7 +1282,7 @@
                     <pic:cNvPicPr/>
                   </pic:nvPicPr>
                   <pic:blipFill>
-                    <a:blip r:embed="rId17" cstate="print">
+                    <a:blip r:embed="rId19" cstate="print">
                       <a:extLst>
                         <a:ext uri="{28A0092B-C50C-407E-A947-70E740481C1C}">
                           <a14:useLocalDpi xmlns:a14="http://schemas.microsoft.com/office/drawing/2010/main" val="0"/>
@@ -1129,6 +1317,10 @@
     <w:p>
       <w:pPr>
         <w:jc w:val="center"/>
+        <w:rPr>
+          <w:b/>
+          <w:bCs/>
+        </w:rPr>
       </w:pPr>
       <w:r>
         <w:rPr>
@@ -1141,11 +1333,84 @@
     <w:p>
       <w:pPr>
         <w:jc w:val="center"/>
+        <w:rPr>
+          <w:b/>
+          <w:bCs/>
+        </w:rPr>
       </w:pPr>
     </w:p>
     <w:p>
       <w:r>
-        <w:t xml:space="preserve">Similar to last week I first chose to perform a </w:t>
+        <w:t>The first regression analysis that I performed was linear regression to see which features would have the largest absolute value coefficients and which would have coefficients close to zero. In my analysis, I found that Gender has a coefficient close to 0 and was not a large factor when predicting cost.</w:t>
+      </w:r>
+    </w:p>
+    <w:p/>
+    <w:p>
+      <w:pPr>
+        <w:jc w:val="center"/>
+      </w:pPr>
+      <w:r>
+        <w:rPr>
+          <w:noProof/>
+        </w:rPr>
+        <w:drawing>
+          <wp:inline distT="0" distB="0" distL="0" distR="0" wp14:anchorId="4615F4AE" wp14:editId="09B9573F">
+            <wp:extent cx="1965276" cy="1810904"/>
+            <wp:effectExtent l="0" t="0" r="3810" b="5715"/>
+            <wp:docPr id="20" name="Picture 20" descr="Graphical user interface, text, application, email&#10;&#10;Description automatically generated"/>
+            <wp:cNvGraphicFramePr>
+              <a:graphicFrameLocks xmlns:a="http://schemas.openxmlformats.org/drawingml/2006/main" noChangeAspect="1"/>
+            </wp:cNvGraphicFramePr>
+            <a:graphic xmlns:a="http://schemas.openxmlformats.org/drawingml/2006/main">
+              <a:graphicData uri="http://schemas.openxmlformats.org/drawingml/2006/picture">
+                <pic:pic xmlns:pic="http://schemas.openxmlformats.org/drawingml/2006/picture">
+                  <pic:nvPicPr>
+                    <pic:cNvPr id="20" name="Picture 20" descr="Graphical user interface, text, application, email&#10;&#10;Description automatically generated"/>
+                    <pic:cNvPicPr/>
+                  </pic:nvPicPr>
+                  <pic:blipFill>
+                    <a:blip r:embed="rId20" cstate="print">
+                      <a:extLst>
+                        <a:ext uri="{28A0092B-C50C-407E-A947-70E740481C1C}">
+                          <a14:useLocalDpi xmlns:a14="http://schemas.microsoft.com/office/drawing/2010/main" val="0"/>
+                        </a:ext>
+                      </a:extLst>
+                    </a:blip>
+                    <a:stretch>
+                      <a:fillRect/>
+                    </a:stretch>
+                  </pic:blipFill>
+                  <pic:spPr>
+                    <a:xfrm>
+                      <a:off x="0" y="0"/>
+                      <a:ext cx="1968579" cy="1813948"/>
+                    </a:xfrm>
+                    <a:prstGeom prst="rect">
+                      <a:avLst/>
+                    </a:prstGeom>
+                  </pic:spPr>
+                </pic:pic>
+              </a:graphicData>
+            </a:graphic>
+          </wp:inline>
+        </w:drawing>
+      </w:r>
+    </w:p>
+    <w:p>
+      <w:pPr>
+        <w:jc w:val="center"/>
+      </w:pPr>
+    </w:p>
+    <w:p>
+      <w:r>
+        <w:lastRenderedPageBreak/>
+        <w:t xml:space="preserve">Similar to last week I </w:t>
+      </w:r>
+      <w:r>
+        <w:t>then</w:t>
+      </w:r>
+      <w:r>
+        <w:t xml:space="preserve"> chose to perform a </w:t>
       </w:r>
       <w:proofErr w:type="spellStart"/>
       <w:r>
@@ -1187,7 +1452,7 @@
                     <pic:cNvPicPr/>
                   </pic:nvPicPr>
                   <pic:blipFill>
-                    <a:blip r:embed="rId18" cstate="print">
+                    <a:blip r:embed="rId21" cstate="print">
                       <a:extLst>
                         <a:ext uri="{28A0092B-C50C-407E-A947-70E740481C1C}">
                           <a14:useLocalDpi xmlns:a14="http://schemas.microsoft.com/office/drawing/2010/main" val="0"/>
@@ -1260,7 +1525,6 @@
         <w:rPr>
           <w:noProof/>
         </w:rPr>
-        <w:lastRenderedPageBreak/>
         <w:drawing>
           <wp:inline distT="0" distB="0" distL="0" distR="0" wp14:anchorId="1C35DC08" wp14:editId="5E3EE67D">
             <wp:extent cx="3725531" cy="2383589"/>
@@ -1277,7 +1541,7 @@
                     <pic:cNvPicPr/>
                   </pic:nvPicPr>
                   <pic:blipFill>
-                    <a:blip r:embed="rId19">
+                    <a:blip r:embed="rId22">
                       <a:extLst>
                         <a:ext uri="{28A0092B-C50C-407E-A947-70E740481C1C}">
                           <a14:useLocalDpi xmlns:a14="http://schemas.microsoft.com/office/drawing/2010/main" val="0"/>
@@ -1325,6 +1589,7 @@
           <w:b/>
           <w:bCs/>
         </w:rPr>
+        <w:lastRenderedPageBreak/>
         <w:t>Conclusion</w:t>
       </w:r>
     </w:p>
@@ -1343,8 +1608,8 @@
       </w:r>
     </w:p>
     <w:sectPr>
-      <w:headerReference w:type="default" r:id="rId20"/>
-      <w:headerReference w:type="first" r:id="rId21"/>
+      <w:headerReference w:type="default" r:id="rId23"/>
+      <w:headerReference w:type="first" r:id="rId24"/>
       <w:footnotePr>
         <w:pos w:val="beneathText"/>
       </w:footnotePr>
@@ -6735,7 +7000,6 @@
     <w:panose1 w:val="02010600030101010101"/>
     <w:charset w:val="86"/>
     <w:family w:val="auto"/>
-    <w:notTrueType/>
     <w:pitch w:val="variable"/>
     <w:sig w:usb0="A00002BF" w:usb1="38CF7CFA" w:usb2="00000016" w:usb3="00000000" w:csb0="0004000F" w:csb1="00000000"/>
   </w:font>
@@ -6758,6 +7022,7 @@
   </w:compat>
   <w:rsids>
     <w:rsidRoot w:val="00376794"/>
+    <w:rsid w:val="00032341"/>
     <w:rsid w:val="000879E1"/>
     <w:rsid w:val="000B0398"/>
     <w:rsid w:val="00177568"/>
@@ -6769,7 +7034,6 @@
     <w:rsid w:val="005910A3"/>
     <w:rsid w:val="00595765"/>
     <w:rsid w:val="006F3CAA"/>
-    <w:rsid w:val="008C6348"/>
     <w:rsid w:val="009166CB"/>
     <w:rsid w:val="00A5358A"/>
     <w:rsid w:val="00AB4D57"/>

</xml_diff>